<commit_message>
in evolm implemented fernando model, in evogen changed mode of tracking disabled individuals in active_individuals vector
</commit_message>
<xml_diff>
--- a/evogen/LD_tests.docx
+++ b/evogen/LD_tests.docx
@@ -145,16 +145,132 @@
         <w:pStyle w:val="paragraph"/>
         <w:spacing w:before="0" w:beforeAutospacing="0" w:after="160" w:afterAutospacing="0"/>
         <w:textAlignment w:val="baseline"/>
-      </w:pPr>
-      <w:r>
         <w:rPr>
           <w:rStyle w:val="normaltextrun"/>
           <w:rFonts w:ascii="Aptos" w:eastAsiaTheme="majorEastAsia" w:hAnsi="Aptos"/>
           <w:color w:val="FF0000"/>
           <w:lang w:val="en-GB"/>
         </w:rPr>
+      </w:pPr>
+      <w:r>
+        <w:rPr>
+          <w:rStyle w:val="normaltextrun"/>
+          <w:rFonts w:ascii="Aptos" w:eastAsiaTheme="majorEastAsia" w:hAnsi="Aptos"/>
+          <w:color w:val="FF0000"/>
+          <w:lang w:val="en-GB"/>
+        </w:rPr>
         <w:t>Why number selected males and females &gt; number to be selected (here 25)?</w:t>
       </w:r>
+    </w:p>
+    <w:p>
+      <w:pPr>
+        <w:pStyle w:val="paragraph"/>
+        <w:spacing w:before="0" w:beforeAutospacing="0" w:after="160" w:afterAutospacing="0"/>
+        <w:textAlignment w:val="baseline"/>
+        <w:rPr>
+          <w:rStyle w:val="normaltextrun"/>
+          <w:rFonts w:ascii="Aptos" w:eastAsiaTheme="majorEastAsia" w:hAnsi="Aptos"/>
+          <w:color w:val="FF0000"/>
+          <w:lang w:val="en-GB"/>
+        </w:rPr>
+      </w:pPr>
+      <w:r>
+        <w:rPr>
+          <w:rStyle w:val="normaltextrun"/>
+          <w:rFonts w:ascii="Aptos" w:eastAsiaTheme="majorEastAsia" w:hAnsi="Aptos"/>
+          <w:color w:val="0070C0"/>
+          <w:lang w:val="en-GB"/>
+        </w:rPr>
+        <w:t xml:space="preserve">This is not due to </w:t>
+      </w:r>
+      <w:proofErr w:type="spellStart"/>
+      <w:r>
+        <w:rPr>
+          <w:rStyle w:val="normaltextrun"/>
+          <w:rFonts w:ascii="Aptos" w:eastAsiaTheme="majorEastAsia" w:hAnsi="Aptos"/>
+          <w:color w:val="0070C0"/>
+          <w:lang w:val="en-GB"/>
+        </w:rPr>
+        <w:t>evogen</w:t>
+      </w:r>
+      <w:proofErr w:type="spellEnd"/>
+      <w:r>
+        <w:rPr>
+          <w:rStyle w:val="normaltextrun"/>
+          <w:rFonts w:ascii="Aptos" w:eastAsiaTheme="majorEastAsia" w:hAnsi="Aptos"/>
+          <w:color w:val="0070C0"/>
+          <w:lang w:val="en-GB"/>
+        </w:rPr>
+        <w:t xml:space="preserve"> but </w:t>
+      </w:r>
+      <w:proofErr w:type="spellStart"/>
+      <w:r>
+        <w:rPr>
+          <w:rStyle w:val="normaltextrun"/>
+          <w:rFonts w:ascii="Aptos" w:eastAsiaTheme="majorEastAsia" w:hAnsi="Aptos"/>
+          <w:color w:val="0070C0"/>
+          <w:lang w:val="en-GB"/>
+        </w:rPr>
+        <w:t>select_</w:t>
+      </w:r>
+      <w:proofErr w:type="gramStart"/>
+      <w:r>
+        <w:rPr>
+          <w:rStyle w:val="normaltextrun"/>
+          <w:rFonts w:ascii="Aptos" w:eastAsiaTheme="majorEastAsia" w:hAnsi="Aptos"/>
+          <w:color w:val="0070C0"/>
+          <w:lang w:val="en-GB"/>
+        </w:rPr>
+        <w:t>perents</w:t>
+      </w:r>
+      <w:proofErr w:type="spellEnd"/>
+      <w:r>
+        <w:rPr>
+          <w:rStyle w:val="normaltextrun"/>
+          <w:rFonts w:ascii="Aptos" w:eastAsiaTheme="majorEastAsia" w:hAnsi="Aptos"/>
+          <w:color w:val="0070C0"/>
+          <w:lang w:val="en-GB"/>
+        </w:rPr>
+        <w:t>(</w:t>
+      </w:r>
+      <w:proofErr w:type="gramEnd"/>
+      <w:r>
+        <w:rPr>
+          <w:rStyle w:val="normaltextrun"/>
+          <w:rFonts w:ascii="Aptos" w:eastAsiaTheme="majorEastAsia" w:hAnsi="Aptos"/>
+          <w:color w:val="0070C0"/>
+          <w:lang w:val="en-GB"/>
+        </w:rPr>
+        <w:t>…) python</w:t>
+      </w:r>
+      <w:r>
+        <w:rPr>
+          <w:rStyle w:val="normaltextrun"/>
+          <w:rFonts w:ascii="Aptos" w:eastAsiaTheme="majorEastAsia" w:hAnsi="Aptos"/>
+          <w:color w:val="0070C0"/>
+          <w:lang w:val="en-GB"/>
+        </w:rPr>
+        <w:t>-implemented function (now is fixed).</w:t>
+      </w:r>
+    </w:p>
+    <w:p>
+      <w:pPr>
+        <w:pStyle w:val="paragraph"/>
+        <w:spacing w:before="0" w:beforeAutospacing="0" w:after="160" w:afterAutospacing="0"/>
+        <w:textAlignment w:val="baseline"/>
+        <w:rPr>
+          <w:rStyle w:val="normaltextrun"/>
+          <w:rFonts w:ascii="Aptos" w:eastAsiaTheme="majorEastAsia" w:hAnsi="Aptos"/>
+          <w:color w:val="FF0000"/>
+        </w:rPr>
+      </w:pPr>
+    </w:p>
+    <w:p>
+      <w:pPr>
+        <w:pStyle w:val="paragraph"/>
+        <w:spacing w:before="0" w:beforeAutospacing="0" w:after="160" w:afterAutospacing="0"/>
+        <w:textAlignment w:val="baseline"/>
+      </w:pPr>
       <w:r>
         <w:rPr>
           <w:rStyle w:val="wacimagecontainer"/>
@@ -442,25 +558,23 @@
           <w:rFonts w:ascii="Aptos" w:eastAsiaTheme="majorEastAsia" w:hAnsi="Aptos"/>
           <w:lang w:val="en-GB"/>
         </w:rPr>
-        <w:t xml:space="preserve">, and </w:t>
-      </w:r>
-      <w:proofErr w:type="spellStart"/>
-      <w:r>
-        <w:rPr>
-          <w:rStyle w:val="normaltextrun"/>
-          <w:rFonts w:ascii="Aptos" w:eastAsiaTheme="majorEastAsia" w:hAnsi="Aptos"/>
-          <w:lang w:val="en-GB"/>
-        </w:rPr>
-        <w:t>abwith</w:t>
-      </w:r>
-      <w:proofErr w:type="spellEnd"/>
-      <w:r>
-        <w:rPr>
-          <w:rStyle w:val="normaltextrun"/>
-          <w:rFonts w:ascii="Aptos" w:eastAsiaTheme="majorEastAsia" w:hAnsi="Aptos"/>
-          <w:lang w:val="en-GB"/>
-        </w:rPr>
-        <w:t xml:space="preserve"> respective frequencies </w:t>
+        <w:t>, and ab</w:t>
+      </w:r>
+      <w:r>
+        <w:rPr>
+          <w:rStyle w:val="normaltextrun"/>
+          <w:rFonts w:ascii="Aptos" w:eastAsiaTheme="majorEastAsia" w:hAnsi="Aptos"/>
+          <w:lang w:val="en-GB"/>
+        </w:rPr>
+        <w:t xml:space="preserve"> </w:t>
+      </w:r>
+      <w:r>
+        <w:rPr>
+          <w:rStyle w:val="normaltextrun"/>
+          <w:rFonts w:ascii="Aptos" w:eastAsiaTheme="majorEastAsia" w:hAnsi="Aptos"/>
+          <w:lang w:val="en-GB"/>
+        </w:rPr>
+        <w:t xml:space="preserve">with respective frequencies </w:t>
       </w:r>
       <w:proofErr w:type="spellStart"/>
       <w:r>
@@ -793,6 +907,7 @@
           <w:rFonts w:ascii="Aptos" w:eastAsiaTheme="majorEastAsia" w:hAnsi="Aptos"/>
           <w:lang w:val="en-GB"/>
         </w:rPr>
+        <w:lastRenderedPageBreak/>
         <w:t>r</w:t>
       </w:r>
       <w:r>
@@ -997,7 +1112,6 @@
           <w:rFonts w:ascii="Aptos" w:eastAsiaTheme="majorEastAsia" w:hAnsi="Aptos"/>
           <w:lang w:val="en-GB"/>
         </w:rPr>
-        <w:lastRenderedPageBreak/>
         <w:t>As a starting point, the shape of LD decay with inter-marker distance is illustrated for cattle and pig populations using real SNP genotyping data. Some differences in r2 values on short and long distances are observed and might be explained both by genetic diversity before domestication (wild population size), at the time of domestication (founder effect), changes in population size, natural selection, and more recently with the development of modern breeding programs.</w:t>
       </w:r>
       <w:r>
@@ -1150,6 +1264,7 @@
           <w:rStyle w:val="eop"/>
           <w:rFonts w:ascii="Aptos" w:eastAsiaTheme="majorEastAsia" w:hAnsi="Aptos"/>
         </w:rPr>
+        <w:lastRenderedPageBreak/>
         <w:t> </w:t>
       </w:r>
     </w:p>
@@ -1165,7 +1280,6 @@
           <w:rFonts w:ascii="Aptos" w:eastAsiaTheme="majorEastAsia" w:hAnsi="Aptos"/>
           <w:lang w:val="en-US"/>
         </w:rPr>
-        <w:lastRenderedPageBreak/>
         <w:t>Danish pig breeds (Wang et al., 2014)</w:t>
       </w:r>
       <w:r>
@@ -1303,6 +1417,7 @@
           <w:rFonts w:ascii="Aptos" w:eastAsiaTheme="majorEastAsia" w:hAnsi="Aptos"/>
           <w:lang w:val="en-GB"/>
         </w:rPr>
+        <w:lastRenderedPageBreak/>
         <w:t xml:space="preserve">We start by predicting LD in a simple mutation-drift model in which allele frequencies are only affected by mutation and drift. Data will be simulated with </w:t>
       </w:r>
       <w:proofErr w:type="spellStart"/>
@@ -1360,7 +1475,6 @@
           <w:rStyle w:val="eop"/>
           <w:rFonts w:ascii="Aptos" w:eastAsiaTheme="majorEastAsia" w:hAnsi="Aptos"/>
         </w:rPr>
-        <w:lastRenderedPageBreak/>
         <w:t> </w:t>
       </w:r>
     </w:p>
@@ -1858,6 +1972,7 @@
           <w:rFonts w:ascii="Aptos" w:eastAsiaTheme="majorEastAsia" w:hAnsi="Aptos"/>
           <w:lang w:val="en-GB"/>
         </w:rPr>
+        <w:lastRenderedPageBreak/>
         <w:t>Considering Haldane’s mapping function, the recombination fraction can be estimated as:</w:t>
       </w:r>
       <w:r>
@@ -1921,7 +2036,6 @@
           <w:rFonts w:ascii="Aptos" w:eastAsiaTheme="majorEastAsia" w:hAnsi="Aptos"/>
           <w:lang w:val="en-GB"/>
         </w:rPr>
-        <w:lastRenderedPageBreak/>
         <w:t>Where d is the genetic distance between loci in M. In mammals we consider as a rule of thumbs that 1cM ~ 1 Mb.</w:t>
       </w:r>
       <w:r>
@@ -1959,7 +2073,7 @@
           <w:noProof/>
         </w:rPr>
         <w:drawing>
-          <wp:inline distT="0" distB="0" distL="0" distR="0" wp14:anchorId="1966DBAD" wp14:editId="293E1D68">
+          <wp:inline distT="0" distB="0" distL="0" distR="0" wp14:anchorId="1966DBAD" wp14:editId="5D683D9B">
             <wp:extent cx="5731510" cy="3419475"/>
             <wp:effectExtent l="0" t="0" r="0" b="0"/>
             <wp:docPr id="852380369" name="Picture 16" descr="A graph of different colored lines&#10;&#10;AI-generated content may be incorrect."/>
@@ -2197,7 +2311,16 @@
           <w:rFonts w:ascii="Aptos" w:eastAsiaTheme="majorEastAsia" w:hAnsi="Aptos"/>
           <w:lang w:val="en-GB"/>
         </w:rPr>
-        <w:t>The distribution of allele frequencies indicate that mutation rate might be high with respect to effective population sizes. Indeed, the distribution of allele frequencies lies somewhere between a uniform and a U-shaped distribution when Ne=50, and it is a gaussian for Ne&gt;=100.</w:t>
+        <w:t xml:space="preserve">The distribution of allele frequencies indicate that mutation rate might be high with respect to effective population sizes. Indeed, the distribution of allele frequencies lies </w:t>
+      </w:r>
+      <w:r>
+        <w:rPr>
+          <w:rStyle w:val="normaltextrun"/>
+          <w:rFonts w:ascii="Aptos" w:eastAsiaTheme="majorEastAsia" w:hAnsi="Aptos"/>
+          <w:lang w:val="en-GB"/>
+        </w:rPr>
+        <w:lastRenderedPageBreak/>
+        <w:t>somewhere between a uniform and a U-shaped distribution when Ne=50, and it is a gaussian for Ne&gt;=100.</w:t>
       </w:r>
       <w:r>
         <w:rPr>
@@ -2237,16 +2360,7 @@
           <w:rFonts w:ascii="Aptos" w:eastAsiaTheme="majorEastAsia" w:hAnsi="Aptos"/>
           <w:lang w:val="en-GB"/>
         </w:rPr>
-        <w:t xml:space="preserve"> simulations are much lower than expected under the mutation drift equilibrium. For example, when Ne=50, we estimated r2~0.05 </w:t>
-      </w:r>
-      <w:r>
-        <w:rPr>
-          <w:rStyle w:val="normaltextrun"/>
-          <w:rFonts w:ascii="Aptos" w:eastAsiaTheme="majorEastAsia" w:hAnsi="Aptos"/>
-          <w:lang w:val="en-GB"/>
-        </w:rPr>
-        <w:lastRenderedPageBreak/>
-        <w:t>for SNP that are 1Mb apart vs 0.32 under the mutation drift model. No gain in LD was observed when increasing the number of simulated generations.</w:t>
+        <w:t xml:space="preserve"> simulations are much lower than expected under the mutation drift equilibrium. For example, when Ne=50, we estimated r2~0.05 for SNP that are 1Mb apart vs 0.32 under the mutation drift model. No gain in LD was observed when increasing the number of simulated generations.</w:t>
       </w:r>
       <w:r>
         <w:rPr>
@@ -2304,25 +2418,7 @@
           <w:rFonts w:ascii="Aptos" w:eastAsiaTheme="majorEastAsia" w:hAnsi="Aptos"/>
           <w:lang w:val="en-GB"/>
         </w:rPr>
-        <w:t xml:space="preserve">Ne=50, </w:t>
-      </w:r>
-      <w:proofErr w:type="spellStart"/>
-      <w:r>
-        <w:rPr>
-          <w:rStyle w:val="normaltextrun"/>
-          <w:rFonts w:ascii="Aptos" w:eastAsiaTheme="majorEastAsia" w:hAnsi="Aptos"/>
-          <w:lang w:val="en-GB"/>
-        </w:rPr>
-        <w:t>Ngen</w:t>
-      </w:r>
-      <w:proofErr w:type="spellEnd"/>
-      <w:r>
-        <w:rPr>
-          <w:rStyle w:val="normaltextrun"/>
-          <w:rFonts w:ascii="Aptos" w:eastAsiaTheme="majorEastAsia" w:hAnsi="Aptos"/>
-          <w:lang w:val="en-GB"/>
-        </w:rPr>
-        <w:t>=1000</w:t>
+        <w:t>Ne=50, Ngen=1000</w:t>
       </w:r>
       <w:r>
         <w:rPr>
@@ -2963,25 +3059,7 @@
           <w:rFonts w:ascii="Aptos" w:eastAsiaTheme="majorEastAsia" w:hAnsi="Aptos"/>
           <w:lang w:val="en-GB"/>
         </w:rPr>
-        <w:t xml:space="preserve">Ne=500, </w:t>
-      </w:r>
-      <w:proofErr w:type="spellStart"/>
-      <w:r>
-        <w:rPr>
-          <w:rStyle w:val="normaltextrun"/>
-          <w:rFonts w:ascii="Aptos" w:eastAsiaTheme="majorEastAsia" w:hAnsi="Aptos"/>
-          <w:lang w:val="en-GB"/>
-        </w:rPr>
-        <w:t>Ngen</w:t>
-      </w:r>
-      <w:proofErr w:type="spellEnd"/>
-      <w:r>
-        <w:rPr>
-          <w:rStyle w:val="normaltextrun"/>
-          <w:rFonts w:ascii="Aptos" w:eastAsiaTheme="majorEastAsia" w:hAnsi="Aptos"/>
-          <w:lang w:val="en-GB"/>
-        </w:rPr>
-        <w:t>=1000</w:t>
+        <w:t>Ne=500, Ngen=1000</w:t>
       </w:r>
       <w:r>
         <w:rPr>
@@ -3073,25 +3151,7 @@
           <w:rFonts w:ascii="Aptos" w:eastAsiaTheme="majorEastAsia" w:hAnsi="Aptos"/>
           <w:lang w:val="en-GB"/>
         </w:rPr>
-        <w:t xml:space="preserve">Ne=500, </w:t>
-      </w:r>
-      <w:proofErr w:type="spellStart"/>
-      <w:r>
-        <w:rPr>
-          <w:rStyle w:val="normaltextrun"/>
-          <w:rFonts w:ascii="Aptos" w:eastAsiaTheme="majorEastAsia" w:hAnsi="Aptos"/>
-          <w:lang w:val="en-GB"/>
-        </w:rPr>
-        <w:t>Ngen</w:t>
-      </w:r>
-      <w:proofErr w:type="spellEnd"/>
-      <w:r>
-        <w:rPr>
-          <w:rStyle w:val="normaltextrun"/>
-          <w:rFonts w:ascii="Aptos" w:eastAsiaTheme="majorEastAsia" w:hAnsi="Aptos"/>
-          <w:lang w:val="en-GB"/>
-        </w:rPr>
-        <w:t>=5000</w:t>
+        <w:t>Ne=500, Ngen=5000</w:t>
       </w:r>
       <w:r>
         <w:rPr>

</xml_diff>